<commit_message>
canged answers to make it small
</commit_message>
<xml_diff>
--- a/Regression+Subjective+Questions_Jebby_John.docx
+++ b/Regression+Subjective+Questions_Jebby_John.docx
@@ -519,260 +519,6 @@
     <w:p>
       <w:pPr>
         <w:pStyle w:val="Heading1"/>
-        <w:spacing w:before="20"/>
-        <w:ind w:firstLine="100"/>
-        <w:rPr>
-          <w:sz w:val="22"/>
-          <w:szCs w:val="22"/>
-          <w:u w:val="single"/>
-        </w:rPr>
-      </w:pPr>
-      <w:r>
-        <w:rPr>
-          <w:sz w:val="22"/>
-          <w:szCs w:val="22"/>
-          <w:u w:val="single"/>
-        </w:rPr>
-        <w:t>Insights from Analysis</w:t>
-      </w:r>
-    </w:p>
-    <w:p>
-      <w:pPr>
-        <w:pStyle w:val="Heading1"/>
-        <w:spacing w:before="20"/>
-        <w:ind w:firstLine="100"/>
-        <w:rPr>
-          <w:b w:val="0"/>
-          <w:bCs w:val="0"/>
-          <w:sz w:val="22"/>
-          <w:szCs w:val="22"/>
-        </w:rPr>
-      </w:pPr>
-      <w:r>
-        <w:rPr>
-          <w:b w:val="0"/>
-          <w:bCs w:val="0"/>
-          <w:sz w:val="22"/>
-          <w:szCs w:val="22"/>
-        </w:rPr>
-        <w:t>Interaction Effects</w:t>
-      </w:r>
-    </w:p>
-    <w:p>
-      <w:pPr>
-        <w:pStyle w:val="Heading1"/>
-        <w:numPr>
-          <w:ilvl w:val="0"/>
-          <w:numId w:val="6"/>
-        </w:numPr>
-        <w:spacing w:before="20"/>
-        <w:rPr>
-          <w:b w:val="0"/>
-          <w:bCs w:val="0"/>
-          <w:sz w:val="22"/>
-          <w:szCs w:val="22"/>
-        </w:rPr>
-      </w:pPr>
-      <w:r>
-        <w:rPr>
-          <w:b w:val="0"/>
-          <w:bCs w:val="0"/>
-          <w:sz w:val="22"/>
-          <w:szCs w:val="22"/>
-        </w:rPr>
-        <w:t>The interaction between these categorical variables can also be insightful. For example:</w:t>
-      </w:r>
-    </w:p>
-    <w:p>
-      <w:pPr>
-        <w:pStyle w:val="Heading1"/>
-        <w:numPr>
-          <w:ilvl w:val="1"/>
-          <w:numId w:val="6"/>
-        </w:numPr>
-        <w:spacing w:before="20"/>
-        <w:rPr>
-          <w:b w:val="0"/>
-          <w:bCs w:val="0"/>
-          <w:sz w:val="22"/>
-          <w:szCs w:val="22"/>
-        </w:rPr>
-      </w:pPr>
-      <w:r>
-        <w:rPr>
-          <w:b w:val="0"/>
-          <w:bCs w:val="0"/>
-          <w:sz w:val="22"/>
-          <w:szCs w:val="22"/>
-        </w:rPr>
-        <w:t>Rentals may be high during summer weekends but drop significantly during rainy weekends.</w:t>
-      </w:r>
-    </w:p>
-    <w:p>
-      <w:pPr>
-        <w:pStyle w:val="Heading1"/>
-        <w:numPr>
-          <w:ilvl w:val="1"/>
-          <w:numId w:val="6"/>
-        </w:numPr>
-        <w:spacing w:before="20"/>
-        <w:rPr>
-          <w:b w:val="0"/>
-          <w:bCs w:val="0"/>
-          <w:sz w:val="22"/>
-          <w:szCs w:val="22"/>
-        </w:rPr>
-      </w:pPr>
-      <w:r>
-        <w:rPr>
-          <w:b w:val="0"/>
-          <w:bCs w:val="0"/>
-          <w:sz w:val="22"/>
-          <w:szCs w:val="22"/>
-        </w:rPr>
-        <w:t>Holidays falling on weekdays might show a unique pattern where rentals are higher than typical weekdays due to leisure activities.</w:t>
-      </w:r>
-    </w:p>
-    <w:p>
-      <w:pPr>
-        <w:pStyle w:val="Heading1"/>
-        <w:spacing w:before="20"/>
-        <w:ind w:firstLine="100"/>
-        <w:rPr>
-          <w:b w:val="0"/>
-          <w:bCs w:val="0"/>
-          <w:sz w:val="22"/>
-          <w:szCs w:val="22"/>
-        </w:rPr>
-      </w:pPr>
-      <w:r>
-        <w:rPr>
-          <w:b w:val="0"/>
-          <w:bCs w:val="0"/>
-          <w:sz w:val="22"/>
-          <w:szCs w:val="22"/>
-        </w:rPr>
-        <w:t>Visualization Techniques</w:t>
-      </w:r>
-    </w:p>
-    <w:p>
-      <w:pPr>
-        <w:pStyle w:val="Heading1"/>
-        <w:numPr>
-          <w:ilvl w:val="0"/>
-          <w:numId w:val="7"/>
-        </w:numPr>
-        <w:spacing w:before="20"/>
-        <w:rPr>
-          <w:b w:val="0"/>
-          <w:bCs w:val="0"/>
-          <w:sz w:val="22"/>
-          <w:szCs w:val="22"/>
-        </w:rPr>
-      </w:pPr>
-      <w:r>
-        <w:rPr>
-          <w:b w:val="0"/>
-          <w:bCs w:val="0"/>
-          <w:sz w:val="22"/>
-          <w:szCs w:val="22"/>
-        </w:rPr>
-        <w:t>To better understand these effects, visualizations such as box plots or bar charts can illustrate the distribution of bike rentals across different categories. Heatmaps can also show correlations between categorical variables and rental counts.</w:t>
-      </w:r>
-    </w:p>
-    <w:p>
-      <w:pPr>
-        <w:pStyle w:val="Heading1"/>
-        <w:spacing w:before="20"/>
-        <w:ind w:firstLine="100"/>
-        <w:rPr>
-          <w:b w:val="0"/>
-          <w:bCs w:val="0"/>
-          <w:sz w:val="22"/>
-          <w:szCs w:val="22"/>
-        </w:rPr>
-      </w:pPr>
-      <w:r>
-        <w:rPr>
-          <w:b w:val="0"/>
-          <w:bCs w:val="0"/>
-          <w:sz w:val="22"/>
-          <w:szCs w:val="22"/>
-        </w:rPr>
-        <w:t>Statistical Testing</w:t>
-      </w:r>
-    </w:p>
-    <w:p>
-      <w:pPr>
-        <w:pStyle w:val="Heading1"/>
-        <w:numPr>
-          <w:ilvl w:val="0"/>
-          <w:numId w:val="8"/>
-        </w:numPr>
-        <w:spacing w:before="20"/>
-        <w:rPr>
-          <w:b w:val="0"/>
-          <w:bCs w:val="0"/>
-          <w:sz w:val="22"/>
-          <w:szCs w:val="22"/>
-        </w:rPr>
-      </w:pPr>
-      <w:r>
-        <w:rPr>
-          <w:b w:val="0"/>
-          <w:bCs w:val="0"/>
-          <w:sz w:val="22"/>
-          <w:szCs w:val="22"/>
-        </w:rPr>
-        <w:t>Conducting statistical tests (e.g., ANOVA) can help determine if differences in rental counts across categories are statistically significant.</w:t>
-      </w:r>
-    </w:p>
-    <w:p>
-      <w:pPr>
-        <w:pStyle w:val="Heading1"/>
-        <w:spacing w:before="20"/>
-        <w:ind w:firstLine="100"/>
-        <w:rPr>
-          <w:sz w:val="22"/>
-          <w:szCs w:val="22"/>
-          <w:u w:val="single"/>
-        </w:rPr>
-      </w:pPr>
-      <w:r>
-        <w:rPr>
-          <w:sz w:val="22"/>
-          <w:szCs w:val="22"/>
-          <w:u w:val="single"/>
-        </w:rPr>
-        <w:lastRenderedPageBreak/>
-        <w:t>Conclusion</w:t>
-      </w:r>
-    </w:p>
-    <w:p>
-      <w:pPr>
-        <w:pStyle w:val="Heading1"/>
-        <w:spacing w:before="20"/>
-        <w:ind w:firstLine="100"/>
-        <w:rPr>
-          <w:b w:val="0"/>
-          <w:bCs w:val="0"/>
-          <w:sz w:val="22"/>
-          <w:szCs w:val="22"/>
-        </w:rPr>
-      </w:pPr>
-      <w:r>
-        <w:rPr>
-          <w:b w:val="0"/>
-          <w:bCs w:val="0"/>
-          <w:sz w:val="22"/>
-          <w:szCs w:val="22"/>
-        </w:rPr>
-        <w:t>In summary, categorical variables such as season, day of the week, holiday status, working day status, and weather conditions significantly influence bike rental counts. Understanding these relationships helps stakeholders make informed decisions regarding bike-sharing services, such as fleet management and marketing strategies tailored to peak usage times.</w:t>
-      </w:r>
-    </w:p>
-    <w:p>
-      <w:pPr>
-        <w:pStyle w:val="Heading1"/>
         <w:pBdr>
           <w:bottom w:val="single" w:sz="6" w:space="1" w:color="000000"/>
         </w:pBdr>
@@ -953,6 +699,7 @@
         <w:rPr>
           <w:b/>
         </w:rPr>
+        <w:lastRenderedPageBreak/>
         <w:t xml:space="preserve">Question 3. </w:t>
       </w:r>
       <w:r>
@@ -1491,7 +1238,6 @@
           <w:sz w:val="22"/>
           <w:szCs w:val="22"/>
         </w:rPr>
-        <w:lastRenderedPageBreak/>
         <w:t>5. Multicollinearity</w:t>
       </w:r>
     </w:p>
@@ -2245,15 +1991,7 @@
           <w:sz w:val="22"/>
           <w:szCs w:val="22"/>
         </w:rPr>
-        <w:t xml:space="preserve">b0b0​ is the </w:t>
-      </w:r>
-      <w:r>
-        <w:rPr>
-          <w:b w:val="0"/>
-          <w:sz w:val="22"/>
-          <w:szCs w:val="22"/>
-        </w:rPr>
-        <w:t>intercept, b</w:t>
+        <w:t>b0b0​ is the intercept, b</w:t>
       </w:r>
       <w:proofErr w:type="gramStart"/>
       <w:r>
@@ -2289,16 +2027,7 @@
           <w:sz w:val="22"/>
           <w:szCs w:val="22"/>
         </w:rPr>
-        <w:t>​</w:t>
-      </w:r>
-      <w:r>
-        <w:rPr>
-          <w:b w:val="0"/>
-          <w:sz w:val="22"/>
-          <w:szCs w:val="22"/>
-        </w:rPr>
-        <w:lastRenderedPageBreak/>
-        <w:t> respectivel</w:t>
+        <w:t>​ respectivel</w:t>
       </w:r>
       <w:r>
         <w:rPr>
@@ -2505,7 +2234,16 @@
           <w:sz w:val="22"/>
           <w:szCs w:val="22"/>
         </w:rPr>
-        <w:t>The primary purpose of Anscombe's quartet is to demonstrate that relying solely on summary statistics can be misleading. Despite the datasets having similar means, variances, and correlation coefficients, their graphical representations reveal distinct patterns that could lead to different interpretations and conclusions. Anscombe emphasized that "numerical calculations are exact, but graphs are rough," highlighting the necessity of visualizing data before performing analysis or modeling.</w:t>
+        <w:t xml:space="preserve">The primary purpose of Anscombe's quartet is to demonstrate that relying solely on </w:t>
+      </w:r>
+      <w:r>
+        <w:rPr>
+          <w:b w:val="0"/>
+          <w:sz w:val="22"/>
+          <w:szCs w:val="22"/>
+        </w:rPr>
+        <w:lastRenderedPageBreak/>
+        <w:t>summary statistics can be misleading. Despite the datasets having similar means, variances, and correlation coefficients, their graphical representations reveal distinct patterns that could lead to different interpretations and conclusions. Anscombe emphasized that "numerical calculations are exact, but graphs are rough," highlighting the necessity of visualizing data before performing analysis or modeling.</w:t>
       </w:r>
     </w:p>
     <w:p>
@@ -2642,563 +2380,6 @@
     </w:p>
     <w:p>
       <w:pPr>
-        <w:pStyle w:val="Heading1"/>
-        <w:spacing w:before="20"/>
-        <w:ind w:firstLine="100"/>
-        <w:rPr>
-          <w:b w:val="0"/>
-          <w:sz w:val="22"/>
-          <w:szCs w:val="22"/>
-        </w:rPr>
-      </w:pPr>
-    </w:p>
-    <w:p>
-      <w:pPr>
-        <w:pStyle w:val="Heading1"/>
-        <w:spacing w:before="20"/>
-        <w:ind w:firstLine="100"/>
-        <w:rPr>
-          <w:b w:val="0"/>
-          <w:sz w:val="22"/>
-          <w:szCs w:val="22"/>
-        </w:rPr>
-      </w:pPr>
-      <w:r>
-        <w:rPr>
-          <w:b w:val="0"/>
-          <w:sz w:val="22"/>
-          <w:szCs w:val="22"/>
-        </w:rPr>
-        <w:t>Interpretation</w:t>
-      </w:r>
-    </w:p>
-    <w:p>
-      <w:pPr>
-        <w:pStyle w:val="Heading1"/>
-        <w:numPr>
-          <w:ilvl w:val="0"/>
-          <w:numId w:val="19"/>
-        </w:numPr>
-        <w:spacing w:before="20"/>
-        <w:rPr>
-          <w:b w:val="0"/>
-          <w:sz w:val="22"/>
-          <w:szCs w:val="22"/>
-        </w:rPr>
-      </w:pPr>
-      <w:r>
-        <w:rPr>
-          <w:b w:val="0"/>
-          <w:sz w:val="22"/>
-          <w:szCs w:val="22"/>
-        </w:rPr>
-        <w:t>Values Range: The coefficient can take values from -1 to 1.</w:t>
-      </w:r>
-    </w:p>
-    <w:p>
-      <w:pPr>
-        <w:pStyle w:val="Heading1"/>
-        <w:numPr>
-          <w:ilvl w:val="1"/>
-          <w:numId w:val="19"/>
-        </w:numPr>
-        <w:spacing w:before="20"/>
-        <w:rPr>
-          <w:b w:val="0"/>
-          <w:sz w:val="22"/>
-          <w:szCs w:val="22"/>
-        </w:rPr>
-      </w:pPr>
-      <w:r>
-        <w:rPr>
-          <w:b w:val="0"/>
-          <w:sz w:val="22"/>
-          <w:szCs w:val="22"/>
-        </w:rPr>
-        <w:t>+1 indicates a perfect positive linear relationship (as one variable increases, the other also increases).</w:t>
-      </w:r>
-    </w:p>
-    <w:p>
-      <w:pPr>
-        <w:pStyle w:val="Heading1"/>
-        <w:numPr>
-          <w:ilvl w:val="1"/>
-          <w:numId w:val="19"/>
-        </w:numPr>
-        <w:spacing w:before="20"/>
-        <w:rPr>
-          <w:b w:val="0"/>
-          <w:sz w:val="22"/>
-          <w:szCs w:val="22"/>
-        </w:rPr>
-      </w:pPr>
-      <w:r>
-        <w:rPr>
-          <w:b w:val="0"/>
-          <w:sz w:val="22"/>
-          <w:szCs w:val="22"/>
-        </w:rPr>
-        <w:t>-1 indicates a perfect negative linear relationship (as one variable increases, the other decreases).</w:t>
-      </w:r>
-    </w:p>
-    <w:p>
-      <w:pPr>
-        <w:pStyle w:val="Heading1"/>
-        <w:numPr>
-          <w:ilvl w:val="1"/>
-          <w:numId w:val="19"/>
-        </w:numPr>
-        <w:spacing w:before="20"/>
-        <w:rPr>
-          <w:b w:val="0"/>
-          <w:sz w:val="22"/>
-          <w:szCs w:val="22"/>
-        </w:rPr>
-      </w:pPr>
-      <w:r>
-        <w:rPr>
-          <w:b w:val="0"/>
-          <w:sz w:val="22"/>
-          <w:szCs w:val="22"/>
-        </w:rPr>
-        <w:t>0 indicates no linear relationship between the variables.</w:t>
-      </w:r>
-    </w:p>
-    <w:p>
-      <w:pPr>
-        <w:pStyle w:val="Heading1"/>
-        <w:numPr>
-          <w:ilvl w:val="0"/>
-          <w:numId w:val="19"/>
-        </w:numPr>
-        <w:spacing w:before="20"/>
-        <w:rPr>
-          <w:b w:val="0"/>
-          <w:sz w:val="22"/>
-          <w:szCs w:val="22"/>
-        </w:rPr>
-      </w:pPr>
-      <w:r>
-        <w:rPr>
-          <w:b w:val="0"/>
-          <w:sz w:val="22"/>
-          <w:szCs w:val="22"/>
-        </w:rPr>
-        <w:t>Strength of Correlation:</w:t>
-      </w:r>
-    </w:p>
-    <w:p>
-      <w:pPr>
-        <w:pStyle w:val="Heading1"/>
-        <w:numPr>
-          <w:ilvl w:val="1"/>
-          <w:numId w:val="19"/>
-        </w:numPr>
-        <w:spacing w:before="20"/>
-        <w:rPr>
-          <w:b w:val="0"/>
-          <w:sz w:val="22"/>
-          <w:szCs w:val="22"/>
-        </w:rPr>
-      </w:pPr>
-      <w:r>
-        <w:rPr>
-          <w:b w:val="0"/>
-          <w:sz w:val="22"/>
-          <w:szCs w:val="22"/>
-        </w:rPr>
-        <w:t>Values close to +1 or -1 signify a strong linear relationship.</w:t>
-      </w:r>
-    </w:p>
-    <w:p>
-      <w:pPr>
-        <w:pStyle w:val="Heading1"/>
-        <w:numPr>
-          <w:ilvl w:val="1"/>
-          <w:numId w:val="19"/>
-        </w:numPr>
-        <w:spacing w:before="20"/>
-        <w:rPr>
-          <w:b w:val="0"/>
-          <w:sz w:val="22"/>
-          <w:szCs w:val="22"/>
-        </w:rPr>
-      </w:pPr>
-      <w:r>
-        <w:rPr>
-          <w:b w:val="0"/>
-          <w:sz w:val="22"/>
-          <w:szCs w:val="22"/>
-        </w:rPr>
-        <w:t>Values around 0 indicate a weak linear relationship.</w:t>
-      </w:r>
-    </w:p>
-    <w:p>
-      <w:pPr>
-        <w:pStyle w:val="Heading1"/>
-        <w:numPr>
-          <w:ilvl w:val="1"/>
-          <w:numId w:val="19"/>
-        </w:numPr>
-        <w:spacing w:before="20"/>
-        <w:rPr>
-          <w:b w:val="0"/>
-          <w:sz w:val="22"/>
-          <w:szCs w:val="22"/>
-        </w:rPr>
-      </w:pPr>
-      <w:r>
-        <w:rPr>
-          <w:b w:val="0"/>
-          <w:sz w:val="22"/>
-          <w:szCs w:val="22"/>
-        </w:rPr>
-        <w:t>Cohen's guidelines classify correlations as small (0.1), medium (0.3), and large (0.5) based on absolute values.</w:t>
-      </w:r>
-    </w:p>
-    <w:p>
-      <w:pPr>
-        <w:pStyle w:val="Heading1"/>
-        <w:spacing w:before="20"/>
-        <w:ind w:firstLine="100"/>
-        <w:rPr>
-          <w:b w:val="0"/>
-          <w:sz w:val="22"/>
-          <w:szCs w:val="22"/>
-        </w:rPr>
-      </w:pPr>
-      <w:r>
-        <w:rPr>
-          <w:b w:val="0"/>
-          <w:sz w:val="22"/>
-          <w:szCs w:val="22"/>
-        </w:rPr>
-        <w:t>Assumptions</w:t>
-      </w:r>
-    </w:p>
-    <w:p>
-      <w:pPr>
-        <w:pStyle w:val="Heading1"/>
-        <w:spacing w:before="20"/>
-        <w:ind w:firstLine="100"/>
-        <w:rPr>
-          <w:b w:val="0"/>
-          <w:sz w:val="22"/>
-          <w:szCs w:val="22"/>
-        </w:rPr>
-      </w:pPr>
-      <w:r>
-        <w:rPr>
-          <w:b w:val="0"/>
-          <w:sz w:val="22"/>
-          <w:szCs w:val="22"/>
-        </w:rPr>
-        <w:t>To accurately interpret Pearson's R, certain assumptions must be met:</w:t>
-      </w:r>
-    </w:p>
-    <w:p>
-      <w:pPr>
-        <w:pStyle w:val="Heading1"/>
-        <w:numPr>
-          <w:ilvl w:val="0"/>
-          <w:numId w:val="20"/>
-        </w:numPr>
-        <w:spacing w:before="20"/>
-        <w:rPr>
-          <w:b w:val="0"/>
-          <w:sz w:val="22"/>
-          <w:szCs w:val="22"/>
-        </w:rPr>
-      </w:pPr>
-      <w:r>
-        <w:rPr>
-          <w:b w:val="0"/>
-          <w:sz w:val="22"/>
-          <w:szCs w:val="22"/>
-        </w:rPr>
-        <w:t>Linearity: The relationship between the variables should be linear.</w:t>
-      </w:r>
-    </w:p>
-    <w:p>
-      <w:pPr>
-        <w:pStyle w:val="Heading1"/>
-        <w:numPr>
-          <w:ilvl w:val="0"/>
-          <w:numId w:val="20"/>
-        </w:numPr>
-        <w:spacing w:before="20"/>
-        <w:rPr>
-          <w:b w:val="0"/>
-          <w:sz w:val="22"/>
-          <w:szCs w:val="22"/>
-        </w:rPr>
-      </w:pPr>
-      <w:r>
-        <w:rPr>
-          <w:b w:val="0"/>
-          <w:sz w:val="22"/>
-          <w:szCs w:val="22"/>
-        </w:rPr>
-        <w:lastRenderedPageBreak/>
-        <w:t>Normality: The data should be approximately normally distributed.</w:t>
-      </w:r>
-    </w:p>
-    <w:p>
-      <w:pPr>
-        <w:pStyle w:val="Heading1"/>
-        <w:numPr>
-          <w:ilvl w:val="0"/>
-          <w:numId w:val="20"/>
-        </w:numPr>
-        <w:spacing w:before="20"/>
-        <w:rPr>
-          <w:b w:val="0"/>
-          <w:sz w:val="22"/>
-          <w:szCs w:val="22"/>
-        </w:rPr>
-      </w:pPr>
-      <w:r>
-        <w:rPr>
-          <w:b w:val="0"/>
-          <w:sz w:val="22"/>
-          <w:szCs w:val="22"/>
-        </w:rPr>
-        <w:t>Homoscedasticity: The variability of one variable should be roughly constant at all levels of the other variable.</w:t>
-      </w:r>
-    </w:p>
-    <w:p>
-      <w:pPr>
-        <w:pStyle w:val="Heading1"/>
-        <w:spacing w:before="20"/>
-        <w:ind w:firstLine="100"/>
-        <w:rPr>
-          <w:b w:val="0"/>
-          <w:sz w:val="22"/>
-          <w:szCs w:val="22"/>
-        </w:rPr>
-      </w:pPr>
-      <w:r>
-        <w:rPr>
-          <w:b w:val="0"/>
-          <w:sz w:val="22"/>
-          <w:szCs w:val="22"/>
-        </w:rPr>
-        <w:t>Applications</w:t>
-      </w:r>
-    </w:p>
-    <w:p>
-      <w:pPr>
-        <w:pStyle w:val="Heading1"/>
-        <w:spacing w:before="20"/>
-        <w:ind w:firstLine="100"/>
-        <w:rPr>
-          <w:b w:val="0"/>
-          <w:sz w:val="22"/>
-          <w:szCs w:val="22"/>
-        </w:rPr>
-      </w:pPr>
-      <w:r>
-        <w:rPr>
-          <w:b w:val="0"/>
-          <w:sz w:val="22"/>
-          <w:szCs w:val="22"/>
-        </w:rPr>
-        <w:t>Pearson’s R is widely used in various fields such as psychology, finance, and biology for tasks including:</w:t>
-      </w:r>
-    </w:p>
-    <w:p>
-      <w:pPr>
-        <w:pStyle w:val="Heading1"/>
-        <w:numPr>
-          <w:ilvl w:val="0"/>
-          <w:numId w:val="21"/>
-        </w:numPr>
-        <w:spacing w:before="20"/>
-        <w:rPr>
-          <w:b w:val="0"/>
-          <w:sz w:val="22"/>
-          <w:szCs w:val="22"/>
-        </w:rPr>
-      </w:pPr>
-      <w:r>
-        <w:rPr>
-          <w:b w:val="0"/>
-          <w:sz w:val="22"/>
-          <w:szCs w:val="22"/>
-        </w:rPr>
-        <w:t>Assessing relationships between variables (e.g., height and weight).</w:t>
-      </w:r>
-    </w:p>
-    <w:p>
-      <w:pPr>
-        <w:pStyle w:val="Heading1"/>
-        <w:numPr>
-          <w:ilvl w:val="0"/>
-          <w:numId w:val="21"/>
-        </w:numPr>
-        <w:spacing w:before="20"/>
-        <w:rPr>
-          <w:b w:val="0"/>
-          <w:sz w:val="22"/>
-          <w:szCs w:val="22"/>
-        </w:rPr>
-      </w:pPr>
-      <w:r>
-        <w:rPr>
-          <w:b w:val="0"/>
-          <w:sz w:val="22"/>
-          <w:szCs w:val="22"/>
-        </w:rPr>
-        <w:t>Evaluating the strength of associations in regression analysis.</w:t>
-      </w:r>
-    </w:p>
-    <w:p>
-      <w:pPr>
-        <w:pStyle w:val="Heading1"/>
-        <w:numPr>
-          <w:ilvl w:val="0"/>
-          <w:numId w:val="21"/>
-        </w:numPr>
-        <w:spacing w:before="20"/>
-        <w:rPr>
-          <w:b w:val="0"/>
-          <w:sz w:val="22"/>
-          <w:szCs w:val="22"/>
-        </w:rPr>
-      </w:pPr>
-      <w:r>
-        <w:rPr>
-          <w:b w:val="0"/>
-          <w:sz w:val="22"/>
-          <w:szCs w:val="22"/>
-        </w:rPr>
-        <w:t>Conducting hypothesis testing regarding correlation.</w:t>
-      </w:r>
-    </w:p>
-    <w:p>
-      <w:pPr>
-        <w:pStyle w:val="Heading1"/>
-        <w:spacing w:before="20"/>
-        <w:ind w:firstLine="100"/>
-        <w:rPr>
-          <w:b w:val="0"/>
-          <w:sz w:val="22"/>
-          <w:szCs w:val="22"/>
-        </w:rPr>
-      </w:pPr>
-      <w:r>
-        <w:rPr>
-          <w:b w:val="0"/>
-          <w:sz w:val="22"/>
-          <w:szCs w:val="22"/>
-        </w:rPr>
-        <w:t>Limitations</w:t>
-      </w:r>
-    </w:p>
-    <w:p>
-      <w:pPr>
-        <w:pStyle w:val="Heading1"/>
-        <w:spacing w:before="20"/>
-        <w:ind w:firstLine="100"/>
-        <w:rPr>
-          <w:b w:val="0"/>
-          <w:sz w:val="22"/>
-          <w:szCs w:val="22"/>
-        </w:rPr>
-      </w:pPr>
-      <w:r>
-        <w:rPr>
-          <w:b w:val="0"/>
-          <w:sz w:val="22"/>
-          <w:szCs w:val="22"/>
-        </w:rPr>
-        <w:t>While Pearson's R provides valuable insights into linear relationships, it has limitations:</w:t>
-      </w:r>
-    </w:p>
-    <w:p>
-      <w:pPr>
-        <w:pStyle w:val="Heading1"/>
-        <w:numPr>
-          <w:ilvl w:val="0"/>
-          <w:numId w:val="22"/>
-        </w:numPr>
-        <w:spacing w:before="20"/>
-        <w:rPr>
-          <w:b w:val="0"/>
-          <w:sz w:val="22"/>
-          <w:szCs w:val="22"/>
-        </w:rPr>
-      </w:pPr>
-      <w:r>
-        <w:rPr>
-          <w:b w:val="0"/>
-          <w:sz w:val="22"/>
-          <w:szCs w:val="22"/>
-        </w:rPr>
-        <w:t xml:space="preserve">It does not imply causation; a high correlation does not mean one variable causes </w:t>
-      </w:r>
-      <w:r>
-        <w:rPr>
-          <w:b w:val="0"/>
-          <w:sz w:val="22"/>
-          <w:szCs w:val="22"/>
-        </w:rPr>
-        <w:t>change</w:t>
-      </w:r>
-      <w:r>
-        <w:rPr>
-          <w:b w:val="0"/>
-          <w:sz w:val="22"/>
-          <w:szCs w:val="22"/>
-        </w:rPr>
-        <w:t xml:space="preserve"> in another.</w:t>
-      </w:r>
-    </w:p>
-    <w:p>
-      <w:pPr>
-        <w:pStyle w:val="Heading1"/>
-        <w:numPr>
-          <w:ilvl w:val="0"/>
-          <w:numId w:val="22"/>
-        </w:numPr>
-        <w:spacing w:before="20"/>
-        <w:rPr>
-          <w:b w:val="0"/>
-          <w:sz w:val="22"/>
-          <w:szCs w:val="22"/>
-        </w:rPr>
-      </w:pPr>
-      <w:r>
-        <w:rPr>
-          <w:b w:val="0"/>
-          <w:sz w:val="22"/>
-          <w:szCs w:val="22"/>
-        </w:rPr>
-        <w:t>It may not accurately represent relationships that are non-linear or influenced by outliers.</w:t>
-      </w:r>
-    </w:p>
-    <w:p>
-      <w:pPr>
-        <w:pStyle w:val="Heading1"/>
-        <w:spacing w:before="20"/>
-        <w:ind w:firstLine="100"/>
-        <w:rPr>
-          <w:b w:val="0"/>
-          <w:sz w:val="22"/>
-          <w:szCs w:val="22"/>
-        </w:rPr>
-      </w:pPr>
-      <w:r>
-        <w:rPr>
-          <w:b w:val="0"/>
-          <w:sz w:val="22"/>
-          <w:szCs w:val="22"/>
-        </w:rPr>
-        <w:t>In summary, Pearson's R is a crucial tool for understanding and quantifying linear relationships between two variables, facilitating informed decision-making based on statistical analysis.</w:t>
-      </w:r>
-    </w:p>
-    <w:p>
-      <w:pPr>
         <w:pBdr>
           <w:bottom w:val="single" w:sz="6" w:space="1" w:color="000000"/>
         </w:pBdr>
@@ -3208,7 +2389,7 @@
           <w:tab w:val="left" w:pos="7862"/>
         </w:tabs>
         <w:spacing w:before="4" w:line="259" w:lineRule="auto"/>
-        <w:ind w:left="100" w:right="297"/>
+        <w:ind w:right="297"/>
       </w:pPr>
     </w:p>
     <w:p>
@@ -8525,6 +7706,7 @@
   <w:style w:type="character" w:default="1" w:styleId="DefaultParagraphFont">
     <w:name w:val="Default Paragraph Font"/>
     <w:uiPriority w:val="1"/>
+    <w:semiHidden/>
     <w:unhideWhenUsed/>
   </w:style>
   <w:style w:type="table" w:default="1" w:styleId="TableNormal">

</xml_diff>